<commit_message>
Termine de añadir las imagenes de xiwei
</commit_message>
<xml_diff>
--- a/Base-de-Datos/Fisica-1/GC_PREGUNTAS_FISICA_I_PARCIAL_2.docx
+++ b/Base-de-Datos/Fisica-1/GC_PREGUNTAS_FISICA_I_PARCIAL_2.docx
@@ -1,6 +1,6 @@
 
 <file path=word/document.xml><?xml version="1.0" encoding="utf-8"?>
-<w:document xmlns:wpc="http://schemas.microsoft.com/office/word/2010/wordprocessingCanvas" xmlns:cx="http://schemas.microsoft.com/office/drawing/2014/chartex" xmlns:cx1="http://schemas.microsoft.com/office/drawing/2015/9/8/chartex" xmlns:cx2="http://schemas.microsoft.com/office/drawing/2015/10/21/chartex" xmlns:cx3="http://schemas.microsoft.com/office/drawing/2016/5/9/chartex" xmlns:cx4="http://schemas.microsoft.com/office/drawing/2016/5/10/chartex" xmlns:cx5="http://schemas.microsoft.com/office/drawing/2016/5/11/chartex" xmlns:cx6="http://schemas.microsoft.com/office/drawing/2016/5/12/chartex" xmlns:cx7="http://schemas.microsoft.com/office/drawing/2016/5/13/chartex" xmlns:cx8="http://schemas.microsoft.com/office/drawing/2016/5/14/chartex" xmlns:mc="http://schemas.openxmlformats.org/markup-compatibility/2006" xmlns:aink="http://schemas.microsoft.com/office/drawing/2016/ink" xmlns:am3d="http://schemas.microsoft.com/office/drawing/2017/model3d" xmlns:o="urn:schemas-microsoft-com:office:office" xmlns:r="http://schemas.openxmlformats.org/officeDocument/2006/relationships" xmlns:m="http://schemas.openxmlformats.org/officeDocument/2006/math" xmlns:v="urn:schemas-microsoft-com:vml" xmlns:wp14="http://schemas.microsoft.com/office/word/2010/wordprocessingDrawing" xmlns:wp="http://schemas.openxmlformats.org/drawingml/2006/wordprocessingDrawing" xmlns:w10="urn:schemas-microsoft-com:office:word" xmlns:w="http://schemas.openxmlformats.org/wordprocessingml/2006/main" xmlns:w14="http://schemas.microsoft.com/office/word/2010/wordml" xmlns:w15="http://schemas.microsoft.com/office/word/2012/wordml" xmlns:w16cid="http://schemas.microsoft.com/office/word/2016/wordml/cid" xmlns:w16se="http://schemas.microsoft.com/office/word/2015/wordml/symex" xmlns:wpg="http://schemas.microsoft.com/office/word/2010/wordprocessingGroup" xmlns:wpi="http://schemas.microsoft.com/office/word/2010/wordprocessingInk" xmlns:wne="http://schemas.microsoft.com/office/word/2006/wordml" xmlns:wps="http://schemas.microsoft.com/office/word/2010/wordprocessingShape" mc:Ignorable="w14 w15 w16se w16cid wp14">
+<w:document xmlns:wpc="http://schemas.microsoft.com/office/word/2010/wordprocessingCanvas" xmlns:cx="http://schemas.microsoft.com/office/drawing/2014/chartex" xmlns:cx1="http://schemas.microsoft.com/office/drawing/2015/9/8/chartex" xmlns:cx2="http://schemas.microsoft.com/office/drawing/2015/10/21/chartex" xmlns:cx3="http://schemas.microsoft.com/office/drawing/2016/5/9/chartex" xmlns:cx4="http://schemas.microsoft.com/office/drawing/2016/5/10/chartex" xmlns:cx5="http://schemas.microsoft.com/office/drawing/2016/5/11/chartex" xmlns:cx6="http://schemas.microsoft.com/office/drawing/2016/5/12/chartex" xmlns:cx7="http://schemas.microsoft.com/office/drawing/2016/5/13/chartex" xmlns:cx8="http://schemas.microsoft.com/office/drawing/2016/5/14/chartex" xmlns:mc="http://schemas.openxmlformats.org/markup-compatibility/2006" xmlns:aink="http://schemas.microsoft.com/office/drawing/2016/ink" xmlns:am3d="http://schemas.microsoft.com/office/drawing/2017/model3d" xmlns:o="urn:schemas-microsoft-com:office:office" xmlns:oel="http://schemas.microsoft.com/office/2019/extlst" xmlns:r="http://schemas.openxmlformats.org/officeDocument/2006/relationships" xmlns:m="http://schemas.openxmlformats.org/officeDocument/2006/math" xmlns:v="urn:schemas-microsoft-com:vml" xmlns:wp14="http://schemas.microsoft.com/office/word/2010/wordprocessingDrawing" xmlns:wp="http://schemas.openxmlformats.org/drawingml/2006/wordprocessingDrawing" xmlns:w10="urn:schemas-microsoft-com:office:word" xmlns:w="http://schemas.openxmlformats.org/wordprocessingml/2006/main" xmlns:w14="http://schemas.microsoft.com/office/word/2010/wordml" xmlns:w15="http://schemas.microsoft.com/office/word/2012/wordml" xmlns:w16cex="http://schemas.microsoft.com/office/word/2018/wordml/cex" xmlns:w16cid="http://schemas.microsoft.com/office/word/2016/wordml/cid" xmlns:w16="http://schemas.microsoft.com/office/word/2018/wordml" xmlns:w16du="http://schemas.microsoft.com/office/word/2023/wordml/word16du" xmlns:w16sdtdh="http://schemas.microsoft.com/office/word/2020/wordml/sdtdatahash" xmlns:w16se="http://schemas.microsoft.com/office/word/2015/wordml/symex" xmlns:wpg="http://schemas.microsoft.com/office/word/2010/wordprocessingGroup" xmlns:wpi="http://schemas.microsoft.com/office/word/2010/wordprocessingInk" xmlns:wne="http://schemas.microsoft.com/office/word/2006/wordml" xmlns:wps="http://schemas.microsoft.com/office/word/2010/wordprocessingShape" mc:Ignorable="w14 w15 w16se w16cid w16 w16cex w16sdtdh w16du wp14">
   <w:body>
     <w:p>
       <w:pPr>
@@ -315,23 +315,7 @@
           <w:rFonts w:ascii="Franklin Gothic Medium" w:hAnsi="Franklin Gothic Medium" w:cs="Arial"/>
           <w:sz w:val="24"/>
         </w:rPr>
-        <w:t xml:space="preserve">Una esfera de 600N </w:t>
-      </w:r>
-      <w:proofErr w:type="spellStart"/>
-      <w:r>
-        <w:rPr>
-          <w:rFonts w:ascii="Franklin Gothic Medium" w:hAnsi="Franklin Gothic Medium" w:cs="Arial"/>
-          <w:sz w:val="24"/>
-        </w:rPr>
-        <w:t>esta</w:t>
-      </w:r>
-      <w:proofErr w:type="spellEnd"/>
-      <w:r>
-        <w:rPr>
-          <w:rFonts w:ascii="Franklin Gothic Medium" w:hAnsi="Franklin Gothic Medium" w:cs="Arial"/>
-          <w:sz w:val="24"/>
-        </w:rPr>
-        <w:t xml:space="preserve"> suspendida por una cuerda como se muestra en la figura, la cuerda forma un ángulo de 30° con la pared, la tensión en la cuerda es:</w:t>
+        <w:t>Una esfera de 600N esta suspendida por una cuerda como se muestra en la figura, la cuerda forma un ángulo de 30° con la pared, la tensión en la cuerda es:</w:t>
       </w:r>
     </w:p>
     <w:p>
@@ -1959,17 +1943,8 @@
           <w:rFonts w:ascii="Franklin Gothic Medium" w:hAnsi="Franklin Gothic Medium" w:cs="Arial"/>
           <w:sz w:val="24"/>
         </w:rPr>
-        <w:t xml:space="preserve">Cuando la suma de torca no es igual a cero, entonces el cuerpo tienen un movimiento </w:t>
-      </w:r>
-      <w:proofErr w:type="gramStart"/>
-      <w:r>
-        <w:rPr>
-          <w:rFonts w:ascii="Franklin Gothic Medium" w:hAnsi="Franklin Gothic Medium" w:cs="Arial"/>
-          <w:sz w:val="24"/>
-        </w:rPr>
-        <w:t>de :</w:t>
-      </w:r>
-      <w:proofErr w:type="gramEnd"/>
+        <w:t>Cuando la suma de torca no es igual a cero, entonces el cuerpo tienen un movimiento de :</w:t>
+      </w:r>
     </w:p>
     <w:p>
       <w:pPr>
@@ -2815,23 +2790,7 @@
           <w:rFonts w:ascii="Franklin Gothic Medium" w:hAnsi="Franklin Gothic Medium" w:cs="Arial"/>
           <w:sz w:val="24"/>
         </w:rPr>
-        <w:t xml:space="preserve">Calcule los pesos de las esferas A, </w:t>
-      </w:r>
-      <w:proofErr w:type="gramStart"/>
-      <w:r>
-        <w:rPr>
-          <w:rFonts w:ascii="Franklin Gothic Medium" w:hAnsi="Franklin Gothic Medium" w:cs="Arial"/>
-          <w:sz w:val="24"/>
-        </w:rPr>
-        <w:t>B ,</w:t>
-      </w:r>
-      <w:proofErr w:type="gramEnd"/>
-      <w:r>
-        <w:rPr>
-          <w:rFonts w:ascii="Franklin Gothic Medium" w:hAnsi="Franklin Gothic Medium" w:cs="Arial"/>
-          <w:sz w:val="24"/>
-        </w:rPr>
-        <w:t xml:space="preserve"> C. Calcule las tensiones en los alambres S1, S2 y S3.</w:t>
+        <w:t>Calcule los pesos de las esferas A, B , C. Calcule las tensiones en los alambres S1, S2 y S3.</w:t>
       </w:r>
     </w:p>
     <w:p>
@@ -3044,7 +3003,7 @@
                 <v:stroke joinstyle="miter"/>
                 <v:path gradientshapeok="t" o:connecttype="rect"/>
               </v:shapetype>
-              <v:shape id="Cuadro de texto 2" o:spid="_x0000_s1026" type="#_x0000_t202" style="position:absolute;left:0;text-align:left;margin-left:219.7pt;margin-top:14.25pt;width:185.9pt;height:110.6pt;z-index:251661312;visibility:visible;mso-wrap-style:square;mso-width-percent:400;mso-height-percent:200;mso-wrap-distance-left:9pt;mso-wrap-distance-top:3.6pt;mso-wrap-distance-right:9pt;mso-wrap-distance-bottom:3.6pt;mso-position-horizontal:absolute;mso-position-horizontal-relative:text;mso-position-vertical:absolute;mso-position-vertical-relative:text;mso-width-percent:400;mso-height-percent:200;mso-width-relative:margin;mso-height-relative:margin;v-text-anchor:top" o:gfxdata="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" filled="f" stroked="f">
+              <v:shape id="Cuadro de texto 2" o:spid="_x0000_s1026" type="#_x0000_t202" style="position:absolute;left:0;text-align:left;margin-left:219.7pt;margin-top:14.25pt;width:185.9pt;height:110.6pt;z-index:251661312;visibility:visible;mso-wrap-style:square;mso-width-percent:400;mso-height-percent:200;mso-wrap-distance-left:9pt;mso-wrap-distance-top:3.6pt;mso-wrap-distance-right:9pt;mso-wrap-distance-bottom:3.6pt;mso-position-horizontal:absolute;mso-position-horizontal-relative:text;mso-position-vertical:absolute;mso-position-vertical-relative:text;mso-width-percent:400;mso-height-percent:200;mso-width-relative:margin;mso-height-relative:margin;v-text-anchor:top" o:gfxdata="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" filled="f" stroked="f">
                 <v:textbox style="mso-fit-shape-to-text:t">
                   <w:txbxContent>
                     <w:p>
@@ -3133,7 +3092,7 @@
           </mc:Choice>
           <mc:Fallback>
             <w:pict>
-              <v:shape w14:anchorId="5BE12AC9" id="_x0000_s1027" type="#_x0000_t202" style="position:absolute;left:0;text-align:left;margin-left:37.55pt;margin-top:13.45pt;width:185.9pt;height:110.6pt;z-index:251659264;visibility:visible;mso-wrap-style:square;mso-width-percent:400;mso-height-percent:200;mso-wrap-distance-left:9pt;mso-wrap-distance-top:3.6pt;mso-wrap-distance-right:9pt;mso-wrap-distance-bottom:3.6pt;mso-position-horizontal:absolute;mso-position-horizontal-relative:text;mso-position-vertical:absolute;mso-position-vertical-relative:text;mso-width-percent:400;mso-height-percent:200;mso-width-relative:margin;mso-height-relative:margin;v-text-anchor:top" o:gfxdata="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" filled="f" stroked="f">
+              <v:shape w14:anchorId="5BE12AC9" id="_x0000_s1027" type="#_x0000_t202" style="position:absolute;left:0;text-align:left;margin-left:37.55pt;margin-top:13.45pt;width:185.9pt;height:110.6pt;z-index:251659264;visibility:visible;mso-wrap-style:square;mso-width-percent:400;mso-height-percent:200;mso-wrap-distance-left:9pt;mso-wrap-distance-top:3.6pt;mso-wrap-distance-right:9pt;mso-wrap-distance-bottom:3.6pt;mso-position-horizontal:absolute;mso-position-horizontal-relative:text;mso-position-vertical:absolute;mso-position-vertical-relative:text;mso-width-percent:400;mso-height-percent:200;mso-width-relative:margin;mso-height-relative:margin;v-text-anchor:top" o:gfxdata="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" filled="f" stroked="f">
                 <v:textbox style="mso-fit-shape-to-text:t">
                   <w:txbxContent>
                     <w:p>
@@ -3205,10 +3164,6 @@
     <w:p>
       <w:pPr>
         <w:ind w:left="360"/>
-        <w:rPr>
-          <w:rFonts w:ascii="Franklin Gothic Medium" w:hAnsi="Franklin Gothic Medium" w:cs="Arial"/>
-          <w:sz w:val="24"/>
-        </w:rPr>
       </w:pPr>
       <w:r>
         <w:rPr>
@@ -3220,21 +3175,56 @@
       <w:r>
         <w:t xml:space="preserve"> </w:t>
       </w:r>
-      <w:r>
-        <w:rPr>
-          <w:rFonts w:ascii="Franklin Gothic Medium" w:hAnsi="Franklin Gothic Medium" w:cs="Arial"/>
-          <w:sz w:val="24"/>
-        </w:rPr>
-        <w:t>La viga horizontal de la figura pesa 150 N, y su centro de gra</w:t>
-      </w:r>
-      <w:bookmarkStart w:id="0" w:name="_GoBack"/>
-      <w:bookmarkEnd w:id="0"/>
-      <w:r>
-        <w:rPr>
-          <w:rFonts w:ascii="Franklin Gothic Medium" w:hAnsi="Franklin Gothic Medium" w:cs="Arial"/>
-          <w:sz w:val="24"/>
-        </w:rPr>
-        <w:t>vedad es</w:t>
+    </w:p>
+    <w:p>
+      <w:pPr>
+        <w:ind w:left="360"/>
+      </w:pPr>
+    </w:p>
+    <w:p>
+      <w:pPr>
+        <w:ind w:left="360"/>
+      </w:pPr>
+    </w:p>
+    <w:p>
+      <w:pPr>
+        <w:ind w:left="360"/>
+      </w:pPr>
+    </w:p>
+    <w:p>
+      <w:pPr>
+        <w:ind w:left="360"/>
+      </w:pPr>
+    </w:p>
+    <w:p>
+      <w:pPr>
+        <w:ind w:left="360"/>
+      </w:pPr>
+    </w:p>
+    <w:p>
+      <w:pPr>
+        <w:ind w:left="360"/>
+      </w:pPr>
+    </w:p>
+    <w:p>
+      <w:pPr>
+        <w:ind w:left="360"/>
+      </w:pPr>
+    </w:p>
+    <w:p>
+      <w:pPr>
+        <w:ind w:left="360"/>
+        <w:rPr>
+          <w:rFonts w:ascii="Franklin Gothic Medium" w:hAnsi="Franklin Gothic Medium" w:cs="Arial"/>
+          <w:sz w:val="24"/>
+        </w:rPr>
+      </w:pPr>
+      <w:r>
+        <w:rPr>
+          <w:rFonts w:ascii="Franklin Gothic Medium" w:hAnsi="Franklin Gothic Medium" w:cs="Arial"/>
+          <w:sz w:val="24"/>
+        </w:rPr>
+        <w:t>La viga horizontal de la figura pesa 150 N, y su centro de gravedad es</w:t>
       </w:r>
       <w:r>
         <w:rPr>
@@ -3266,7 +3256,6 @@
           <w:sz w:val="24"/>
           <w:lang w:eastAsia="zh-CN"/>
         </w:rPr>
-        <w:lastRenderedPageBreak/>
         <w:drawing>
           <wp:inline distT="0" distB="0" distL="0" distR="0" wp14:anchorId="3060C311" wp14:editId="0B28390C">
             <wp:extent cx="1886213" cy="2019582"/>
@@ -3307,10 +3296,6 @@
     <w:p>
       <w:pPr>
         <w:ind w:left="360"/>
-        <w:rPr>
-          <w:rFonts w:ascii="Franklin Gothic Medium" w:hAnsi="Franklin Gothic Medium" w:cs="Arial"/>
-          <w:sz w:val="24"/>
-        </w:rPr>
       </w:pPr>
       <w:r>
         <w:rPr>
@@ -3322,6 +3307,15 @@
       <w:r>
         <w:t xml:space="preserve"> </w:t>
       </w:r>
+    </w:p>
+    <w:p>
+      <w:pPr>
+        <w:ind w:left="360"/>
+        <w:rPr>
+          <w:rFonts w:ascii="Franklin Gothic Medium" w:hAnsi="Franklin Gothic Medium" w:cs="Arial"/>
+          <w:sz w:val="24"/>
+        </w:rPr>
+      </w:pPr>
       <w:r>
         <w:rPr>
           <w:rFonts w:ascii="Franklin Gothic Medium" w:hAnsi="Franklin Gothic Medium" w:cs="Arial"/>
@@ -3427,10 +3421,6 @@
     <w:p>
       <w:pPr>
         <w:ind w:left="360"/>
-        <w:rPr>
-          <w:rFonts w:ascii="Franklin Gothic Medium" w:hAnsi="Franklin Gothic Medium" w:cs="Arial"/>
-          <w:sz w:val="24"/>
-        </w:rPr>
       </w:pPr>
       <w:r>
         <w:rPr>
@@ -3442,6 +3432,15 @@
       <w:r>
         <w:t xml:space="preserve"> </w:t>
       </w:r>
+    </w:p>
+    <w:p>
+      <w:pPr>
+        <w:ind w:left="360"/>
+        <w:rPr>
+          <w:rFonts w:ascii="Franklin Gothic Medium" w:hAnsi="Franklin Gothic Medium" w:cs="Arial"/>
+          <w:sz w:val="24"/>
+        </w:rPr>
+      </w:pPr>
       <w:r>
         <w:rPr>
           <w:rFonts w:ascii="Franklin Gothic Medium" w:hAnsi="Franklin Gothic Medium" w:cs="Arial"/>
@@ -3468,7 +3467,15 @@
           <w:rFonts w:ascii="Franklin Gothic Medium" w:hAnsi="Franklin Gothic Medium" w:cs="Arial"/>
           <w:sz w:val="24"/>
         </w:rPr>
-        <w:t xml:space="preserve">d de 6. 0m; las golosinas pesan </w:t>
+        <w:t xml:space="preserve">d de 6. 0m; </w:t>
+      </w:r>
+      <w:r>
+        <w:rPr>
+          <w:rFonts w:ascii="Franklin Gothic Medium" w:hAnsi="Franklin Gothic Medium" w:cs="Arial"/>
+          <w:sz w:val="24"/>
+        </w:rPr>
+        <w:lastRenderedPageBreak/>
+        <w:t xml:space="preserve">las golosinas pesan </w:t>
       </w:r>
       <w:r>
         <w:rPr>
@@ -3482,17 +3489,8 @@
           <w:rFonts w:ascii="Franklin Gothic Medium" w:hAnsi="Franklin Gothic Medium" w:cs="Arial"/>
           <w:sz w:val="24"/>
         </w:rPr>
-        <w:t xml:space="preserve"> (</w:t>
-      </w:r>
-      <w:proofErr w:type="gramStart"/>
-      <w:r>
-        <w:rPr>
-          <w:rFonts w:ascii="Franklin Gothic Medium" w:hAnsi="Franklin Gothic Medium" w:cs="Arial"/>
-          <w:sz w:val="24"/>
-        </w:rPr>
-        <w:t>a )</w:t>
-      </w:r>
-      <w:proofErr w:type="gramEnd"/>
+        <w:t xml:space="preserve"> (a )</w:t>
+      </w:r>
       <w:r>
         <w:t xml:space="preserve"> </w:t>
       </w:r>
@@ -3682,23 +3680,7 @@
           <w:rFonts w:ascii="Franklin Gothic Medium" w:hAnsi="Franklin Gothic Medium" w:cs="Arial"/>
           <w:sz w:val="24"/>
         </w:rPr>
-        <w:t xml:space="preserve">2.-Es El valor del </w:t>
-      </w:r>
-      <w:proofErr w:type="spellStart"/>
-      <w:r>
-        <w:rPr>
-          <w:rFonts w:ascii="Franklin Gothic Medium" w:hAnsi="Franklin Gothic Medium" w:cs="Arial"/>
-          <w:sz w:val="24"/>
-        </w:rPr>
-        <w:t>angulo</w:t>
-      </w:r>
-      <w:proofErr w:type="spellEnd"/>
-      <w:r>
-        <w:rPr>
-          <w:rFonts w:ascii="Franklin Gothic Medium" w:hAnsi="Franklin Gothic Medium" w:cs="Arial"/>
-          <w:sz w:val="24"/>
-        </w:rPr>
-        <w:t xml:space="preserve"> entre </w:t>
+        <w:t xml:space="preserve">2.-Es El valor del angulo entre </w:t>
       </w:r>
       <w:r>
         <w:rPr>
@@ -3803,88 +3785,37 @@
           <w:rFonts w:ascii="Franklin Gothic Medium" w:hAnsi="Franklin Gothic Medium" w:cs="Arial"/>
           <w:sz w:val="24"/>
         </w:rPr>
-        <w:t xml:space="preserve">| es igual </w:t>
-      </w:r>
-      <w:proofErr w:type="gramStart"/>
-      <w:r>
-        <w:rPr>
-          <w:rFonts w:ascii="Franklin Gothic Medium" w:hAnsi="Franklin Gothic Medium" w:cs="Arial"/>
-          <w:sz w:val="24"/>
-        </w:rPr>
-        <w:t>a :</w:t>
-      </w:r>
-      <w:proofErr w:type="gramEnd"/>
-    </w:p>
-    <w:p>
-      <w:pPr>
-        <w:rPr>
-          <w:rFonts w:ascii="Franklin Gothic Medium" w:hAnsi="Franklin Gothic Medium" w:cs="Arial"/>
-          <w:sz w:val="24"/>
-        </w:rPr>
-      </w:pPr>
-      <w:r>
-        <w:rPr>
-          <w:rFonts w:ascii="Franklin Gothic Medium" w:hAnsi="Franklin Gothic Medium" w:cs="Arial"/>
-          <w:sz w:val="24"/>
-        </w:rPr>
-        <w:t xml:space="preserve">4.-El producto cruz entre vectores ofrece como resultado un vector, que </w:t>
-      </w:r>
-      <w:proofErr w:type="gramStart"/>
-      <w:r>
-        <w:rPr>
-          <w:rFonts w:ascii="Franklin Gothic Medium" w:hAnsi="Franklin Gothic Medium" w:cs="Arial"/>
-          <w:sz w:val="24"/>
-        </w:rPr>
-        <w:t>es :</w:t>
-      </w:r>
-      <w:proofErr w:type="gramEnd"/>
-    </w:p>
-    <w:p>
-      <w:pPr>
-        <w:rPr>
-          <w:rFonts w:ascii="Franklin Gothic Medium" w:hAnsi="Franklin Gothic Medium" w:cs="Arial"/>
-          <w:sz w:val="24"/>
-        </w:rPr>
-      </w:pPr>
-      <w:r>
-        <w:rPr>
-          <w:rFonts w:ascii="Franklin Gothic Medium" w:hAnsi="Franklin Gothic Medium" w:cs="Arial"/>
-          <w:sz w:val="24"/>
-        </w:rPr>
-        <w:lastRenderedPageBreak/>
-        <w:t xml:space="preserve">5.-con respecto a los vectores </w:t>
-      </w:r>
-      <w:proofErr w:type="spellStart"/>
-      <w:r>
-        <w:rPr>
-          <w:rFonts w:ascii="Franklin Gothic Medium" w:hAnsi="Franklin Gothic Medium" w:cs="Arial"/>
-          <w:sz w:val="24"/>
-        </w:rPr>
-        <w:t>unitatios</w:t>
-      </w:r>
-      <w:proofErr w:type="spellEnd"/>
-      <w:r>
-        <w:rPr>
-          <w:rFonts w:ascii="Franklin Gothic Medium" w:hAnsi="Franklin Gothic Medium" w:cs="Arial"/>
-          <w:sz w:val="24"/>
-        </w:rPr>
-        <w:t xml:space="preserve">, la siguiente operación; </w:t>
-      </w:r>
-      <w:proofErr w:type="gramStart"/>
-      <w:r>
-        <w:rPr>
-          <w:rFonts w:ascii="Franklin Gothic Medium" w:hAnsi="Franklin Gothic Medium" w:cs="Arial"/>
-          <w:sz w:val="24"/>
-        </w:rPr>
-        <w:t>i.( k</w:t>
-      </w:r>
-      <w:proofErr w:type="gramEnd"/>
-      <w:r>
-        <w:rPr>
-          <w:rFonts w:ascii="Franklin Gothic Medium" w:hAnsi="Franklin Gothic Medium" w:cs="Arial"/>
-          <w:sz w:val="24"/>
-        </w:rPr>
-        <w:t xml:space="preserve"> x j) tiene un valor de:</w:t>
+        <w:t>| es igual a :</w:t>
+      </w:r>
+    </w:p>
+    <w:p>
+      <w:pPr>
+        <w:rPr>
+          <w:rFonts w:ascii="Franklin Gothic Medium" w:hAnsi="Franklin Gothic Medium" w:cs="Arial"/>
+          <w:sz w:val="24"/>
+        </w:rPr>
+      </w:pPr>
+      <w:r>
+        <w:rPr>
+          <w:rFonts w:ascii="Franklin Gothic Medium" w:hAnsi="Franklin Gothic Medium" w:cs="Arial"/>
+          <w:sz w:val="24"/>
+        </w:rPr>
+        <w:t>4.-El producto cruz entre vectores ofrece como resultado un vector, que es :</w:t>
+      </w:r>
+    </w:p>
+    <w:p>
+      <w:pPr>
+        <w:rPr>
+          <w:rFonts w:ascii="Franklin Gothic Medium" w:hAnsi="Franklin Gothic Medium" w:cs="Arial"/>
+          <w:sz w:val="24"/>
+        </w:rPr>
+      </w:pPr>
+      <w:r>
+        <w:rPr>
+          <w:rFonts w:ascii="Franklin Gothic Medium" w:hAnsi="Franklin Gothic Medium" w:cs="Arial"/>
+          <w:sz w:val="24"/>
+        </w:rPr>
+        <w:t>5.-con respecto a los vectores unitatios, la siguiente operación; i.( k x j) tiene un valor de:</w:t>
       </w:r>
     </w:p>
     <w:p>
@@ -3975,7 +3906,7 @@
 </file>
 
 <file path=word/endnotes.xml><?xml version="1.0" encoding="utf-8"?>
-<w:endnotes xmlns:wpc="http://schemas.microsoft.com/office/word/2010/wordprocessingCanvas" xmlns:cx="http://schemas.microsoft.com/office/drawing/2014/chartex" xmlns:cx1="http://schemas.microsoft.com/office/drawing/2015/9/8/chartex" xmlns:cx2="http://schemas.microsoft.com/office/drawing/2015/10/21/chartex" xmlns:cx3="http://schemas.microsoft.com/office/drawing/2016/5/9/chartex" xmlns:cx4="http://schemas.microsoft.com/office/drawing/2016/5/10/chartex" xmlns:cx5="http://schemas.microsoft.com/office/drawing/2016/5/11/chartex" xmlns:cx6="http://schemas.microsoft.com/office/drawing/2016/5/12/chartex" xmlns:cx7="http://schemas.microsoft.com/office/drawing/2016/5/13/chartex" xmlns:cx8="http://schemas.microsoft.com/office/drawing/2016/5/14/chartex" xmlns:mc="http://schemas.openxmlformats.org/markup-compatibility/2006" xmlns:aink="http://schemas.microsoft.com/office/drawing/2016/ink" xmlns:am3d="http://schemas.microsoft.com/office/drawing/2017/model3d" xmlns:o="urn:schemas-microsoft-com:office:office" xmlns:r="http://schemas.openxmlformats.org/officeDocument/2006/relationships" xmlns:m="http://schemas.openxmlformats.org/officeDocument/2006/math" xmlns:v="urn:schemas-microsoft-com:vml" xmlns:wp14="http://schemas.microsoft.com/office/word/2010/wordprocessingDrawing" xmlns:wp="http://schemas.openxmlformats.org/drawingml/2006/wordprocessingDrawing" xmlns:w10="urn:schemas-microsoft-com:office:word" xmlns:w="http://schemas.openxmlformats.org/wordprocessingml/2006/main" xmlns:w14="http://schemas.microsoft.com/office/word/2010/wordml" xmlns:w15="http://schemas.microsoft.com/office/word/2012/wordml" xmlns:w16cid="http://schemas.microsoft.com/office/word/2016/wordml/cid" xmlns:w16se="http://schemas.microsoft.com/office/word/2015/wordml/symex" xmlns:wpg="http://schemas.microsoft.com/office/word/2010/wordprocessingGroup" xmlns:wpi="http://schemas.microsoft.com/office/word/2010/wordprocessingInk" xmlns:wne="http://schemas.microsoft.com/office/word/2006/wordml" xmlns:wps="http://schemas.microsoft.com/office/word/2010/wordprocessingShape" mc:Ignorable="w14 w15 w16se w16cid wp14">
+<w:endnotes xmlns:wpc="http://schemas.microsoft.com/office/word/2010/wordprocessingCanvas" xmlns:cx="http://schemas.microsoft.com/office/drawing/2014/chartex" xmlns:cx1="http://schemas.microsoft.com/office/drawing/2015/9/8/chartex" xmlns:cx2="http://schemas.microsoft.com/office/drawing/2015/10/21/chartex" xmlns:cx3="http://schemas.microsoft.com/office/drawing/2016/5/9/chartex" xmlns:cx4="http://schemas.microsoft.com/office/drawing/2016/5/10/chartex" xmlns:cx5="http://schemas.microsoft.com/office/drawing/2016/5/11/chartex" xmlns:cx6="http://schemas.microsoft.com/office/drawing/2016/5/12/chartex" xmlns:cx7="http://schemas.microsoft.com/office/drawing/2016/5/13/chartex" xmlns:cx8="http://schemas.microsoft.com/office/drawing/2016/5/14/chartex" xmlns:mc="http://schemas.openxmlformats.org/markup-compatibility/2006" xmlns:aink="http://schemas.microsoft.com/office/drawing/2016/ink" xmlns:am3d="http://schemas.microsoft.com/office/drawing/2017/model3d" xmlns:o="urn:schemas-microsoft-com:office:office" xmlns:oel="http://schemas.microsoft.com/office/2019/extlst" xmlns:r="http://schemas.openxmlformats.org/officeDocument/2006/relationships" xmlns:m="http://schemas.openxmlformats.org/officeDocument/2006/math" xmlns:v="urn:schemas-microsoft-com:vml" xmlns:wp14="http://schemas.microsoft.com/office/word/2010/wordprocessingDrawing" xmlns:wp="http://schemas.openxmlformats.org/drawingml/2006/wordprocessingDrawing" xmlns:w10="urn:schemas-microsoft-com:office:word" xmlns:w="http://schemas.openxmlformats.org/wordprocessingml/2006/main" xmlns:w14="http://schemas.microsoft.com/office/word/2010/wordml" xmlns:w15="http://schemas.microsoft.com/office/word/2012/wordml" xmlns:w16cex="http://schemas.microsoft.com/office/word/2018/wordml/cex" xmlns:w16cid="http://schemas.microsoft.com/office/word/2016/wordml/cid" xmlns:w16="http://schemas.microsoft.com/office/word/2018/wordml" xmlns:w16du="http://schemas.microsoft.com/office/word/2023/wordml/word16du" xmlns:w16sdtdh="http://schemas.microsoft.com/office/word/2020/wordml/sdtdatahash" xmlns:w16se="http://schemas.microsoft.com/office/word/2015/wordml/symex" xmlns:wpg="http://schemas.microsoft.com/office/word/2010/wordprocessingGroup" xmlns:wpi="http://schemas.microsoft.com/office/word/2010/wordprocessingInk" xmlns:wne="http://schemas.microsoft.com/office/word/2006/wordml" xmlns:wps="http://schemas.microsoft.com/office/word/2010/wordprocessingShape" mc:Ignorable="w14 w15 w16se w16cid w16 w16cex w16sdtdh w16du wp14">
   <w:endnote w:type="separator" w:id="-1">
     <w:p>
       <w:pPr>
@@ -4000,7 +3931,7 @@
 </file>
 
 <file path=word/footnotes.xml><?xml version="1.0" encoding="utf-8"?>
-<w:footnotes xmlns:wpc="http://schemas.microsoft.com/office/word/2010/wordprocessingCanvas" xmlns:cx="http://schemas.microsoft.com/office/drawing/2014/chartex" xmlns:cx1="http://schemas.microsoft.com/office/drawing/2015/9/8/chartex" xmlns:cx2="http://schemas.microsoft.com/office/drawing/2015/10/21/chartex" xmlns:cx3="http://schemas.microsoft.com/office/drawing/2016/5/9/chartex" xmlns:cx4="http://schemas.microsoft.com/office/drawing/2016/5/10/chartex" xmlns:cx5="http://schemas.microsoft.com/office/drawing/2016/5/11/chartex" xmlns:cx6="http://schemas.microsoft.com/office/drawing/2016/5/12/chartex" xmlns:cx7="http://schemas.microsoft.com/office/drawing/2016/5/13/chartex" xmlns:cx8="http://schemas.microsoft.com/office/drawing/2016/5/14/chartex" xmlns:mc="http://schemas.openxmlformats.org/markup-compatibility/2006" xmlns:aink="http://schemas.microsoft.com/office/drawing/2016/ink" xmlns:am3d="http://schemas.microsoft.com/office/drawing/2017/model3d" xmlns:o="urn:schemas-microsoft-com:office:office" xmlns:r="http://schemas.openxmlformats.org/officeDocument/2006/relationships" xmlns:m="http://schemas.openxmlformats.org/officeDocument/2006/math" xmlns:v="urn:schemas-microsoft-com:vml" xmlns:wp14="http://schemas.microsoft.com/office/word/2010/wordprocessingDrawing" xmlns:wp="http://schemas.openxmlformats.org/drawingml/2006/wordprocessingDrawing" xmlns:w10="urn:schemas-microsoft-com:office:word" xmlns:w="http://schemas.openxmlformats.org/wordprocessingml/2006/main" xmlns:w14="http://schemas.microsoft.com/office/word/2010/wordml" xmlns:w15="http://schemas.microsoft.com/office/word/2012/wordml" xmlns:w16cid="http://schemas.microsoft.com/office/word/2016/wordml/cid" xmlns:w16se="http://schemas.microsoft.com/office/word/2015/wordml/symex" xmlns:wpg="http://schemas.microsoft.com/office/word/2010/wordprocessingGroup" xmlns:wpi="http://schemas.microsoft.com/office/word/2010/wordprocessingInk" xmlns:wne="http://schemas.microsoft.com/office/word/2006/wordml" xmlns:wps="http://schemas.microsoft.com/office/word/2010/wordprocessingShape" mc:Ignorable="w14 w15 w16se w16cid wp14">
+<w:footnotes xmlns:wpc="http://schemas.microsoft.com/office/word/2010/wordprocessingCanvas" xmlns:cx="http://schemas.microsoft.com/office/drawing/2014/chartex" xmlns:cx1="http://schemas.microsoft.com/office/drawing/2015/9/8/chartex" xmlns:cx2="http://schemas.microsoft.com/office/drawing/2015/10/21/chartex" xmlns:cx3="http://schemas.microsoft.com/office/drawing/2016/5/9/chartex" xmlns:cx4="http://schemas.microsoft.com/office/drawing/2016/5/10/chartex" xmlns:cx5="http://schemas.microsoft.com/office/drawing/2016/5/11/chartex" xmlns:cx6="http://schemas.microsoft.com/office/drawing/2016/5/12/chartex" xmlns:cx7="http://schemas.microsoft.com/office/drawing/2016/5/13/chartex" xmlns:cx8="http://schemas.microsoft.com/office/drawing/2016/5/14/chartex" xmlns:mc="http://schemas.openxmlformats.org/markup-compatibility/2006" xmlns:aink="http://schemas.microsoft.com/office/drawing/2016/ink" xmlns:am3d="http://schemas.microsoft.com/office/drawing/2017/model3d" xmlns:o="urn:schemas-microsoft-com:office:office" xmlns:oel="http://schemas.microsoft.com/office/2019/extlst" xmlns:r="http://schemas.openxmlformats.org/officeDocument/2006/relationships" xmlns:m="http://schemas.openxmlformats.org/officeDocument/2006/math" xmlns:v="urn:schemas-microsoft-com:vml" xmlns:wp14="http://schemas.microsoft.com/office/word/2010/wordprocessingDrawing" xmlns:wp="http://schemas.openxmlformats.org/drawingml/2006/wordprocessingDrawing" xmlns:w10="urn:schemas-microsoft-com:office:word" xmlns:w="http://schemas.openxmlformats.org/wordprocessingml/2006/main" xmlns:w14="http://schemas.microsoft.com/office/word/2010/wordml" xmlns:w15="http://schemas.microsoft.com/office/word/2012/wordml" xmlns:w16cex="http://schemas.microsoft.com/office/word/2018/wordml/cex" xmlns:w16cid="http://schemas.microsoft.com/office/word/2016/wordml/cid" xmlns:w16="http://schemas.microsoft.com/office/word/2018/wordml" xmlns:w16du="http://schemas.microsoft.com/office/word/2023/wordml/word16du" xmlns:w16sdtdh="http://schemas.microsoft.com/office/word/2020/wordml/sdtdatahash" xmlns:w16se="http://schemas.microsoft.com/office/word/2015/wordml/symex" xmlns:wpg="http://schemas.microsoft.com/office/word/2010/wordprocessingGroup" xmlns:wpi="http://schemas.microsoft.com/office/word/2010/wordprocessingInk" xmlns:wne="http://schemas.microsoft.com/office/word/2006/wordml" xmlns:wps="http://schemas.microsoft.com/office/word/2010/wordprocessingShape" mc:Ignorable="w14 w15 w16se w16cid w16 w16cex w16sdtdh w16du wp14">
   <w:footnote w:type="separator" w:id="-1">
     <w:p>
       <w:pPr>
@@ -4025,7 +3956,7 @@
 </file>
 
 <file path=word/header1.xml><?xml version="1.0" encoding="utf-8"?>
-<w:hdr xmlns:wpc="http://schemas.microsoft.com/office/word/2010/wordprocessingCanvas" xmlns:cx="http://schemas.microsoft.com/office/drawing/2014/chartex" xmlns:cx1="http://schemas.microsoft.com/office/drawing/2015/9/8/chartex" xmlns:cx2="http://schemas.microsoft.com/office/drawing/2015/10/21/chartex" xmlns:cx3="http://schemas.microsoft.com/office/drawing/2016/5/9/chartex" xmlns:cx4="http://schemas.microsoft.com/office/drawing/2016/5/10/chartex" xmlns:cx5="http://schemas.microsoft.com/office/drawing/2016/5/11/chartex" xmlns:cx6="http://schemas.microsoft.com/office/drawing/2016/5/12/chartex" xmlns:cx7="http://schemas.microsoft.com/office/drawing/2016/5/13/chartex" xmlns:cx8="http://schemas.microsoft.com/office/drawing/2016/5/14/chartex" xmlns:mc="http://schemas.openxmlformats.org/markup-compatibility/2006" xmlns:aink="http://schemas.microsoft.com/office/drawing/2016/ink" xmlns:am3d="http://schemas.microsoft.com/office/drawing/2017/model3d" xmlns:o="urn:schemas-microsoft-com:office:office" xmlns:r="http://schemas.openxmlformats.org/officeDocument/2006/relationships" xmlns:m="http://schemas.openxmlformats.org/officeDocument/2006/math" xmlns:v="urn:schemas-microsoft-com:vml" xmlns:wp14="http://schemas.microsoft.com/office/word/2010/wordprocessingDrawing" xmlns:wp="http://schemas.openxmlformats.org/drawingml/2006/wordprocessingDrawing" xmlns:w10="urn:schemas-microsoft-com:office:word" xmlns:w="http://schemas.openxmlformats.org/wordprocessingml/2006/main" xmlns:w14="http://schemas.microsoft.com/office/word/2010/wordml" xmlns:w15="http://schemas.microsoft.com/office/word/2012/wordml" xmlns:w16cid="http://schemas.microsoft.com/office/word/2016/wordml/cid" xmlns:w16se="http://schemas.microsoft.com/office/word/2015/wordml/symex" xmlns:wpg="http://schemas.microsoft.com/office/word/2010/wordprocessingGroup" xmlns:wpi="http://schemas.microsoft.com/office/word/2010/wordprocessingInk" xmlns:wne="http://schemas.microsoft.com/office/word/2006/wordml" xmlns:wps="http://schemas.microsoft.com/office/word/2010/wordprocessingShape" mc:Ignorable="w14 w15 w16se w16cid wp14">
+<w:hdr xmlns:wpc="http://schemas.microsoft.com/office/word/2010/wordprocessingCanvas" xmlns:cx="http://schemas.microsoft.com/office/drawing/2014/chartex" xmlns:cx1="http://schemas.microsoft.com/office/drawing/2015/9/8/chartex" xmlns:cx2="http://schemas.microsoft.com/office/drawing/2015/10/21/chartex" xmlns:cx3="http://schemas.microsoft.com/office/drawing/2016/5/9/chartex" xmlns:cx4="http://schemas.microsoft.com/office/drawing/2016/5/10/chartex" xmlns:cx5="http://schemas.microsoft.com/office/drawing/2016/5/11/chartex" xmlns:cx6="http://schemas.microsoft.com/office/drawing/2016/5/12/chartex" xmlns:cx7="http://schemas.microsoft.com/office/drawing/2016/5/13/chartex" xmlns:cx8="http://schemas.microsoft.com/office/drawing/2016/5/14/chartex" xmlns:mc="http://schemas.openxmlformats.org/markup-compatibility/2006" xmlns:aink="http://schemas.microsoft.com/office/drawing/2016/ink" xmlns:am3d="http://schemas.microsoft.com/office/drawing/2017/model3d" xmlns:o="urn:schemas-microsoft-com:office:office" xmlns:oel="http://schemas.microsoft.com/office/2019/extlst" xmlns:r="http://schemas.openxmlformats.org/officeDocument/2006/relationships" xmlns:m="http://schemas.openxmlformats.org/officeDocument/2006/math" xmlns:v="urn:schemas-microsoft-com:vml" xmlns:wp14="http://schemas.microsoft.com/office/word/2010/wordprocessingDrawing" xmlns:wp="http://schemas.openxmlformats.org/drawingml/2006/wordprocessingDrawing" xmlns:w10="urn:schemas-microsoft-com:office:word" xmlns:w="http://schemas.openxmlformats.org/wordprocessingml/2006/main" xmlns:w14="http://schemas.microsoft.com/office/word/2010/wordml" xmlns:w15="http://schemas.microsoft.com/office/word/2012/wordml" xmlns:w16cex="http://schemas.microsoft.com/office/word/2018/wordml/cex" xmlns:w16cid="http://schemas.microsoft.com/office/word/2016/wordml/cid" xmlns:w16="http://schemas.microsoft.com/office/word/2018/wordml" xmlns:w16du="http://schemas.microsoft.com/office/word/2023/wordml/word16du" xmlns:w16sdtdh="http://schemas.microsoft.com/office/word/2020/wordml/sdtdatahash" xmlns:w16se="http://schemas.microsoft.com/office/word/2015/wordml/symex" xmlns:wpg="http://schemas.microsoft.com/office/word/2010/wordprocessingGroup" xmlns:wpi="http://schemas.microsoft.com/office/word/2010/wordprocessingInk" xmlns:wne="http://schemas.microsoft.com/office/word/2006/wordml" xmlns:wps="http://schemas.microsoft.com/office/word/2010/wordprocessingShape" mc:Ignorable="w14 w15 w16se w16cid w16 w16cex w16sdtdh w16du wp14">
   <w:p>
     <w:pPr>
       <w:pStyle w:val="Encabezado"/>
@@ -4115,7 +4046,7 @@
 </file>
 
 <file path=word/numbering.xml><?xml version="1.0" encoding="utf-8"?>
-<w:numbering xmlns:wpc="http://schemas.microsoft.com/office/word/2010/wordprocessingCanvas" xmlns:cx="http://schemas.microsoft.com/office/drawing/2014/chartex" xmlns:cx1="http://schemas.microsoft.com/office/drawing/2015/9/8/chartex" xmlns:cx2="http://schemas.microsoft.com/office/drawing/2015/10/21/chartex" xmlns:cx3="http://schemas.microsoft.com/office/drawing/2016/5/9/chartex" xmlns:cx4="http://schemas.microsoft.com/office/drawing/2016/5/10/chartex" xmlns:cx5="http://schemas.microsoft.com/office/drawing/2016/5/11/chartex" xmlns:cx6="http://schemas.microsoft.com/office/drawing/2016/5/12/chartex" xmlns:cx7="http://schemas.microsoft.com/office/drawing/2016/5/13/chartex" xmlns:cx8="http://schemas.microsoft.com/office/drawing/2016/5/14/chartex" xmlns:mc="http://schemas.openxmlformats.org/markup-compatibility/2006" xmlns:aink="http://schemas.microsoft.com/office/drawing/2016/ink" xmlns:am3d="http://schemas.microsoft.com/office/drawing/2017/model3d" xmlns:o="urn:schemas-microsoft-com:office:office" xmlns:r="http://schemas.openxmlformats.org/officeDocument/2006/relationships" xmlns:m="http://schemas.openxmlformats.org/officeDocument/2006/math" xmlns:v="urn:schemas-microsoft-com:vml" xmlns:wp14="http://schemas.microsoft.com/office/word/2010/wordprocessingDrawing" xmlns:wp="http://schemas.openxmlformats.org/drawingml/2006/wordprocessingDrawing" xmlns:w10="urn:schemas-microsoft-com:office:word" xmlns:w="http://schemas.openxmlformats.org/wordprocessingml/2006/main" xmlns:w14="http://schemas.microsoft.com/office/word/2010/wordml" xmlns:w15="http://schemas.microsoft.com/office/word/2012/wordml" xmlns:w16cid="http://schemas.microsoft.com/office/word/2016/wordml/cid" xmlns:w16se="http://schemas.microsoft.com/office/word/2015/wordml/symex" xmlns:wpg="http://schemas.microsoft.com/office/word/2010/wordprocessingGroup" xmlns:wpi="http://schemas.microsoft.com/office/word/2010/wordprocessingInk" xmlns:wne="http://schemas.microsoft.com/office/word/2006/wordml" xmlns:wps="http://schemas.microsoft.com/office/word/2010/wordprocessingShape" mc:Ignorable="w14 w15 w16se w16cid wp14">
+<w:numbering xmlns:wpc="http://schemas.microsoft.com/office/word/2010/wordprocessingCanvas" xmlns:cx="http://schemas.microsoft.com/office/drawing/2014/chartex" xmlns:cx1="http://schemas.microsoft.com/office/drawing/2015/9/8/chartex" xmlns:cx2="http://schemas.microsoft.com/office/drawing/2015/10/21/chartex" xmlns:cx3="http://schemas.microsoft.com/office/drawing/2016/5/9/chartex" xmlns:cx4="http://schemas.microsoft.com/office/drawing/2016/5/10/chartex" xmlns:cx5="http://schemas.microsoft.com/office/drawing/2016/5/11/chartex" xmlns:cx6="http://schemas.microsoft.com/office/drawing/2016/5/12/chartex" xmlns:cx7="http://schemas.microsoft.com/office/drawing/2016/5/13/chartex" xmlns:cx8="http://schemas.microsoft.com/office/drawing/2016/5/14/chartex" xmlns:mc="http://schemas.openxmlformats.org/markup-compatibility/2006" xmlns:aink="http://schemas.microsoft.com/office/drawing/2016/ink" xmlns:am3d="http://schemas.microsoft.com/office/drawing/2017/model3d" xmlns:o="urn:schemas-microsoft-com:office:office" xmlns:oel="http://schemas.microsoft.com/office/2019/extlst" xmlns:r="http://schemas.openxmlformats.org/officeDocument/2006/relationships" xmlns:m="http://schemas.openxmlformats.org/officeDocument/2006/math" xmlns:v="urn:schemas-microsoft-com:vml" xmlns:wp14="http://schemas.microsoft.com/office/word/2010/wordprocessingDrawing" xmlns:wp="http://schemas.openxmlformats.org/drawingml/2006/wordprocessingDrawing" xmlns:w10="urn:schemas-microsoft-com:office:word" xmlns:w="http://schemas.openxmlformats.org/wordprocessingml/2006/main" xmlns:w14="http://schemas.microsoft.com/office/word/2010/wordml" xmlns:w15="http://schemas.microsoft.com/office/word/2012/wordml" xmlns:w16cex="http://schemas.microsoft.com/office/word/2018/wordml/cex" xmlns:w16cid="http://schemas.microsoft.com/office/word/2016/wordml/cid" xmlns:w16="http://schemas.microsoft.com/office/word/2018/wordml" xmlns:w16du="http://schemas.microsoft.com/office/word/2023/wordml/word16du" xmlns:w16sdtdh="http://schemas.microsoft.com/office/word/2020/wordml/sdtdatahash" xmlns:w16se="http://schemas.microsoft.com/office/word/2015/wordml/symex" xmlns:wpg="http://schemas.microsoft.com/office/word/2010/wordprocessingGroup" xmlns:wpi="http://schemas.microsoft.com/office/word/2010/wordprocessingInk" xmlns:wne="http://schemas.microsoft.com/office/word/2006/wordml" xmlns:wps="http://schemas.microsoft.com/office/word/2010/wordprocessingShape" mc:Ignorable="w14 w15 w16se w16cid w16 w16cex w16sdtdh w16du wp14">
   <w:abstractNum w:abstractNumId="0" w15:restartNumberingAfterBreak="0">
     <w:nsid w:val="1D9C1ADC"/>
     <w:multiLevelType w:val="hybridMultilevel"/>
@@ -4460,23 +4391,23 @@
       </w:pPr>
     </w:lvl>
   </w:abstractNum>
-  <w:num w:numId="1">
+  <w:num w:numId="1" w16cid:durableId="87435245">
     <w:abstractNumId w:val="0"/>
   </w:num>
-  <w:num w:numId="2">
+  <w:num w:numId="2" w16cid:durableId="1885755632">
     <w:abstractNumId w:val="1"/>
   </w:num>
-  <w:num w:numId="3">
+  <w:num w:numId="3" w16cid:durableId="2134127766">
     <w:abstractNumId w:val="2"/>
   </w:num>
-  <w:num w:numId="4">
+  <w:num w:numId="4" w16cid:durableId="329258314">
     <w:abstractNumId w:val="3"/>
   </w:num>
 </w:numbering>
 </file>
 
 <file path=word/styles.xml><?xml version="1.0" encoding="utf-8"?>
-<w:styles xmlns:mc="http://schemas.openxmlformats.org/markup-compatibility/2006" xmlns:r="http://schemas.openxmlformats.org/officeDocument/2006/relationships" xmlns:w="http://schemas.openxmlformats.org/wordprocessingml/2006/main" xmlns:w14="http://schemas.microsoft.com/office/word/2010/wordml" xmlns:w15="http://schemas.microsoft.com/office/word/2012/wordml" xmlns:w16cid="http://schemas.microsoft.com/office/word/2016/wordml/cid" xmlns:w16se="http://schemas.microsoft.com/office/word/2015/wordml/symex" mc:Ignorable="w14 w15 w16se w16cid">
+<w:styles xmlns:mc="http://schemas.openxmlformats.org/markup-compatibility/2006" xmlns:r="http://schemas.openxmlformats.org/officeDocument/2006/relationships" xmlns:w="http://schemas.openxmlformats.org/wordprocessingml/2006/main" xmlns:w14="http://schemas.microsoft.com/office/word/2010/wordml" xmlns:w15="http://schemas.microsoft.com/office/word/2012/wordml" xmlns:w16cex="http://schemas.microsoft.com/office/word/2018/wordml/cex" xmlns:w16cid="http://schemas.microsoft.com/office/word/2016/wordml/cid" xmlns:w16="http://schemas.microsoft.com/office/word/2018/wordml" xmlns:w16du="http://schemas.microsoft.com/office/word/2023/wordml/word16du" xmlns:w16sdtdh="http://schemas.microsoft.com/office/word/2020/wordml/sdtdatahash" xmlns:w16se="http://schemas.microsoft.com/office/word/2015/wordml/symex" mc:Ignorable="w14 w15 w16se w16cid w16 w16cex w16sdtdh w16du">
   <w:docDefaults>
     <w:rPrDefault>
       <w:rPr>
@@ -4492,7 +4423,7 @@
       </w:pPr>
     </w:pPrDefault>
   </w:docDefaults>
-  <w:latentStyles w:defLockedState="0" w:defUIPriority="99" w:defSemiHidden="0" w:defUnhideWhenUsed="0" w:defQFormat="0" w:count="375">
+  <w:latentStyles w:defLockedState="0" w:defUIPriority="99" w:defSemiHidden="0" w:defUnhideWhenUsed="0" w:defQFormat="0" w:count="376">
     <w:lsdException w:name="Normal" w:uiPriority="0" w:qFormat="1"/>
     <w:lsdException w:name="heading 1" w:uiPriority="9" w:qFormat="1"/>
     <w:lsdException w:name="heading 2" w:semiHidden="1" w:uiPriority="9" w:unhideWhenUsed="1" w:qFormat="1"/>
@@ -4598,6 +4529,7 @@
     <w:lsdException w:name="HTML Sample" w:semiHidden="1" w:unhideWhenUsed="1"/>
     <w:lsdException w:name="HTML Typewriter" w:semiHidden="1" w:unhideWhenUsed="1"/>
     <w:lsdException w:name="HTML Variable" w:semiHidden="1" w:unhideWhenUsed="1"/>
+    <w:lsdException w:name="Normal Table" w:semiHidden="1" w:unhideWhenUsed="1"/>
     <w:lsdException w:name="annotation subject" w:semiHidden="1" w:unhideWhenUsed="1"/>
     <w:lsdException w:name="No List" w:semiHidden="1" w:unhideWhenUsed="1"/>
     <w:lsdException w:name="Outline List 1" w:semiHidden="1" w:unhideWhenUsed="1"/>
@@ -4641,8 +4573,10 @@
     <w:lsdException w:name="Table Elegant" w:semiHidden="1" w:unhideWhenUsed="1"/>
     <w:lsdException w:name="Table Professional" w:semiHidden="1" w:unhideWhenUsed="1"/>
     <w:lsdException w:name="Table Subtle 1" w:semiHidden="1" w:unhideWhenUsed="1"/>
+    <w:lsdException w:name="Table Subtle 2" w:semiHidden="1" w:unhideWhenUsed="1"/>
     <w:lsdException w:name="Table Web 1" w:semiHidden="1" w:unhideWhenUsed="1"/>
     <w:lsdException w:name="Table Web 2" w:semiHidden="1" w:unhideWhenUsed="1"/>
+    <w:lsdException w:name="Table Web 3" w:semiHidden="1" w:unhideWhenUsed="1"/>
     <w:lsdException w:name="Balloon Text" w:semiHidden="1" w:unhideWhenUsed="1"/>
     <w:lsdException w:name="Table Grid" w:uiPriority="39"/>
     <w:lsdException w:name="Table Theme" w:semiHidden="1" w:unhideWhenUsed="1"/>
@@ -4865,6 +4799,7 @@
     <w:lsdException w:name="Smart Hyperlink" w:semiHidden="1" w:unhideWhenUsed="1"/>
     <w:lsdException w:name="Hashtag" w:semiHidden="1" w:unhideWhenUsed="1"/>
     <w:lsdException w:name="Unresolved Mention" w:semiHidden="1" w:unhideWhenUsed="1"/>
+    <w:lsdException w:name="Smart Link" w:semiHidden="1" w:unhideWhenUsed="1"/>
   </w:latentStyles>
   <w:style w:type="paragraph" w:default="1" w:styleId="Normal">
     <w:name w:val="Normal"/>

</xml_diff>